<commit_message>
Add script to generate a docx CV template && update cv template tags
</commit_message>
<xml_diff>
--- a/cv-gen-app/cv-docx.docx
+++ b/cv-gen-app/cv-docx.docx
@@ -190,6 +190,16 @@
       </w:pPr>
       <w:r>
         <w:rPr>
+          <w:rFonts w:ascii="Courier New" w:cs="Courier New" w:eastAsia="Courier New" w:hAnsi="Courier New"/>
+          <w:color w:val="24292f"/>
+          <w:sz w:val="20"/>
+          <w:szCs w:val="20"/>
+          <w:rtl w:val="0"/>
+        </w:rPr>
+        <w:t xml:space="preserve"/>
+      </w:r>
+      <w:r>
+        <w:rPr>
           <w:rtl w:val="0"/>
         </w:rPr>
       </w:r>
@@ -198,75 +208,207 @@
       <w:pPr>
         <w:numPr>
           <w:ilvl w:val="0"/>
-          <w:numId w:val="3"/>
+          <w:numId w:val="2"/>
         </w:numPr>
         <w:ind w:left="720" w:hanging="360"/>
         <w:rPr>
           <w:rFonts w:ascii="Arial" w:cs="Arial" w:eastAsia="Arial" w:hAnsi="Arial"/>
           <w:sz w:val="22"/>
           <w:szCs w:val="22"/>
-          <w:vertAlign w:val="baseline"/>
-        </w:rPr>
-      </w:pPr>
-      <w:r>
-        <w:rPr>
-          <w:rFonts w:ascii="Arial" w:cs="Arial" w:eastAsia="Arial" w:hAnsi="Arial"/>
-          <w:sz w:val="22"/>
-          <w:szCs w:val="22"/>
-          <w:vertAlign w:val="baseline"/>
-          <w:rtl w:val="0"/>
-        </w:rPr>
-        <w:t xml:space="preserve">5+ years of experience in the manufacturing industry</w:t>
+        </w:rPr>
+      </w:pPr>
+      <w:r>
+        <w:rPr>
+          <w:rFonts w:ascii="Courier New" w:cs="Courier New" w:eastAsia="Courier New" w:hAnsi="Courier New"/>
+          <w:color w:val="24292f"/>
+          <w:sz w:val="20"/>
+          <w:szCs w:val="20"/>
+          <w:rtl w:val="0"/>
+        </w:rPr>
+        <w:t xml:space="preserve">text1 </w:t>
+      </w:r>
+      <w:r>
+        <w:rPr>
+          <w:rtl w:val="0"/>
+        </w:rPr>
       </w:r>
     </w:p>
     <w:p>
       <w:pPr>
         <w:numPr>
           <w:ilvl w:val="0"/>
-          <w:numId w:val="3"/>
+          <w:numId w:val="2"/>
         </w:numPr>
         <w:ind w:left="720" w:hanging="360"/>
         <w:rPr>
           <w:rFonts w:ascii="Arial" w:cs="Arial" w:eastAsia="Arial" w:hAnsi="Arial"/>
           <w:sz w:val="22"/>
           <w:szCs w:val="22"/>
-          <w:vertAlign w:val="baseline"/>
-        </w:rPr>
-      </w:pPr>
-      <w:r>
-        <w:rPr>
-          <w:rFonts w:ascii="Arial" w:cs="Arial" w:eastAsia="Arial" w:hAnsi="Arial"/>
-          <w:sz w:val="22"/>
-          <w:szCs w:val="22"/>
-          <w:vertAlign w:val="baseline"/>
-          <w:rtl w:val="0"/>
-        </w:rPr>
-        <w:t xml:space="preserve">Solid background in process development, product quality control and equipment design </w:t>
+        </w:rPr>
+      </w:pPr>
+      <w:r>
+        <w:rPr>
+          <w:rFonts w:ascii="Courier New" w:cs="Courier New" w:eastAsia="Courier New" w:hAnsi="Courier New"/>
+          <w:color w:val="24292f"/>
+          <w:sz w:val="20"/>
+          <w:szCs w:val="20"/>
+          <w:rtl w:val="0"/>
+        </w:rPr>
+        <w:t xml:space="preserve">text2 </w:t>
+      </w:r>
+      <w:r>
+        <w:rPr>
+          <w:rtl w:val="0"/>
+        </w:rPr>
       </w:r>
     </w:p>
     <w:p>
       <w:pPr>
         <w:numPr>
           <w:ilvl w:val="0"/>
-          <w:numId w:val="3"/>
+          <w:numId w:val="2"/>
         </w:numPr>
         <w:ind w:left="720" w:hanging="360"/>
         <w:rPr>
           <w:rFonts w:ascii="Arial" w:cs="Arial" w:eastAsia="Arial" w:hAnsi="Arial"/>
           <w:sz w:val="22"/>
           <w:szCs w:val="22"/>
-          <w:vertAlign w:val="baseline"/>
-        </w:rPr>
-      </w:pPr>
-      <w:r>
-        <w:rPr>
-          <w:rFonts w:ascii="Arial" w:cs="Arial" w:eastAsia="Arial" w:hAnsi="Arial"/>
-          <w:sz w:val="22"/>
-          <w:szCs w:val="22"/>
-          <w:vertAlign w:val="baseline"/>
-          <w:rtl w:val="0"/>
-        </w:rPr>
-        <w:t xml:space="preserve">Boosted company sales by 30% within a 2-year period by establishing new products and clients</w:t>
+        </w:rPr>
+      </w:pPr>
+      <w:r>
+        <w:rPr>
+          <w:rFonts w:ascii="Courier New" w:cs="Courier New" w:eastAsia="Courier New" w:hAnsi="Courier New"/>
+          <w:color w:val="24292f"/>
+          <w:sz w:val="20"/>
+          <w:szCs w:val="20"/>
+          <w:rtl w:val="0"/>
+        </w:rPr>
+        <w:t xml:space="preserve">text3 </w:t>
+      </w:r>
+    </w:p>
+    <w:p>
+      <w:pPr>
+        <w:rPr>
+          <w:rFonts w:ascii="Arial" w:cs="Arial" w:eastAsia="Arial" w:hAnsi="Arial"/>
+          <w:sz w:val="22"/>
+          <w:szCs w:val="22"/>
+        </w:rPr>
+      </w:pPr>
+      <w:r>
+        <w:rPr>
+          <w:rtl w:val="0"/>
+        </w:rPr>
+      </w:r>
+    </w:p>
+    <w:p>
+      <w:pPr>
+        <w:jc w:val="center"/>
+        <w:rPr>
+          <w:rFonts w:ascii="Arial" w:cs="Arial" w:eastAsia="Arial" w:hAnsi="Arial"/>
+          <w:sz w:val="22"/>
+          <w:szCs w:val="22"/>
+          <w:vertAlign w:val="baseline"/>
+        </w:rPr>
+      </w:pPr>
+      <w:r>
+        <w:rPr>
+          <w:rtl w:val="0"/>
+        </w:rPr>
+      </w:r>
+    </w:p>
+    <w:p>
+      <w:pPr>
+        <w:jc w:val="center"/>
+        <w:rPr>
+          <w:rFonts w:ascii="Arial" w:cs="Arial" w:eastAsia="Arial" w:hAnsi="Arial"/>
+          <w:sz w:val="22"/>
+          <w:szCs w:val="22"/>
+          <w:vertAlign w:val="baseline"/>
+        </w:rPr>
+      </w:pPr>
+      <w:r>
+        <w:rPr>
+          <w:rFonts w:ascii="Arial" w:cs="Arial" w:eastAsia="Arial" w:hAnsi="Arial"/>
+          <w:b w:val="1"/>
+          <w:sz w:val="22"/>
+          <w:szCs w:val="22"/>
+          <w:vertAlign w:val="baseline"/>
+          <w:rtl w:val="0"/>
+        </w:rPr>
+        <w:t xml:space="preserve">SKILLS AND EXPERIENCE</w:t>
+      </w:r>
+      <w:r>
+        <w:rPr>
+          <w:rtl w:val="0"/>
+        </w:rPr>
+      </w:r>
+    </w:p>
+    <w:p>
+      <w:pPr>
+        <w:ind w:left="0" w:firstLine="0"/>
+        <w:rPr>
+          <w:rFonts w:ascii="Arial" w:cs="Arial" w:eastAsia="Arial" w:hAnsi="Arial"/>
+          <w:sz w:val="22"/>
+          <w:szCs w:val="22"/>
+        </w:rPr>
+      </w:pPr>
+      <w:r>
+        <w:rPr>
+          <w:rFonts w:ascii="Arial" w:cs="Arial" w:eastAsia="Arial" w:hAnsi="Arial"/>
+          <w:sz w:val="22"/>
+          <w:szCs w:val="22"/>
+          <w:rtl w:val="0"/>
+        </w:rPr>
+        <w:t xml:space="preserve"/>
+      </w:r>
+    </w:p>
+    <w:p>
+      <w:pPr>
+        <w:ind w:left="0" w:firstLine="0"/>
+        <w:rPr>
+          <w:rFonts w:ascii="Arial" w:cs="Arial" w:eastAsia="Arial" w:hAnsi="Arial"/>
+          <w:sz w:val="22"/>
+          <w:szCs w:val="22"/>
+        </w:rPr>
+      </w:pPr>
+      <w:r>
+        <w:rPr>
+          <w:rtl w:val="0"/>
+        </w:rPr>
+      </w:r>
+    </w:p>
+    <w:p>
+      <w:pPr>
+        <w:rPr>
+          <w:rFonts w:ascii="Arial" w:cs="Arial" w:eastAsia="Arial" w:hAnsi="Arial"/>
+          <w:b w:val="1"/>
+          <w:sz w:val="22"/>
+          <w:szCs w:val="22"/>
+        </w:rPr>
+      </w:pPr>
+      <w:r>
+        <w:rPr>
+          <w:rFonts w:ascii="Arial" w:cs="Arial" w:eastAsia="Arial" w:hAnsi="Arial"/>
+          <w:b w:val="1"/>
+          <w:sz w:val="22"/>
+          <w:szCs w:val="22"/>
+          <w:rtl w:val="0"/>
+        </w:rPr>
+        <w:t xml:space="preserve">Skill1 </w:t>
+      </w:r>
+      <w:r>
+        <w:rPr>
+          <w:rFonts w:ascii="Arial" w:cs="Arial" w:eastAsia="Arial" w:hAnsi="Arial"/>
+          <w:sz w:val="22"/>
+          <w:szCs w:val="22"/>
+          <w:rtl w:val="0"/>
+        </w:rPr>
+        <w:t xml:space="preserve"/>
+      </w:r>
+      <w:r>
+        <w:rPr>
+          <w:rtl w:val="0"/>
+        </w:rPr>
       </w:r>
     </w:p>
     <w:p>
@@ -280,123 +422,44 @@
           <w:rFonts w:ascii="Arial" w:cs="Arial" w:eastAsia="Arial" w:hAnsi="Arial"/>
           <w:sz w:val="22"/>
           <w:szCs w:val="22"/>
-          <w:vertAlign w:val="baseline"/>
-        </w:rPr>
-      </w:pPr>
-      <w:r>
-        <w:rPr>
-          <w:rFonts w:ascii="Arial" w:cs="Arial" w:eastAsia="Arial" w:hAnsi="Arial"/>
-          <w:sz w:val="22"/>
-          <w:szCs w:val="22"/>
-          <w:vertAlign w:val="baseline"/>
-          <w:rtl w:val="0"/>
-        </w:rPr>
-        <w:t xml:space="preserve">Proficient in MS Office, Flash, HTML and Adobe Photoshop</w:t>
+        </w:rPr>
+      </w:pPr>
+      <w:r>
+        <w:rPr>
+          <w:rFonts w:ascii="Arial" w:cs="Arial" w:eastAsia="Arial" w:hAnsi="Arial"/>
+          <w:sz w:val="22"/>
+          <w:szCs w:val="22"/>
+          <w:rtl w:val="0"/>
+        </w:rPr>
+        <w:t xml:space="preserve">Lorem ipsum dolor sit amet </w:t>
+      </w:r>
+      <w:r>
+        <w:rPr>
+          <w:rtl w:val="0"/>
+        </w:rPr>
       </w:r>
     </w:p>
     <w:p>
       <w:pPr>
         <w:numPr>
           <w:ilvl w:val="0"/>
-          <w:numId w:val="3"/>
+          <w:numId w:val="1"/>
         </w:numPr>
         <w:ind w:left="720" w:hanging="360"/>
         <w:rPr>
           <w:rFonts w:ascii="Arial" w:cs="Arial" w:eastAsia="Arial" w:hAnsi="Arial"/>
           <w:sz w:val="22"/>
           <w:szCs w:val="22"/>
-          <w:vertAlign w:val="baseline"/>
-        </w:rPr>
-      </w:pPr>
-      <w:r>
-        <w:rPr>
-          <w:rFonts w:ascii="Arial" w:cs="Arial" w:eastAsia="Arial" w:hAnsi="Arial"/>
-          <w:sz w:val="22"/>
-          <w:szCs w:val="22"/>
-          <w:vertAlign w:val="baseline"/>
-          <w:rtl w:val="0"/>
-        </w:rPr>
-        <w:t xml:space="preserve">Multilingual: Fluent in English, … and …</w:t>
-      </w:r>
-    </w:p>
-    <w:p>
-      <w:pPr>
-        <w:jc w:val="center"/>
-        <w:rPr>
-          <w:rFonts w:ascii="Arial" w:cs="Arial" w:eastAsia="Arial" w:hAnsi="Arial"/>
-          <w:sz w:val="22"/>
-          <w:szCs w:val="22"/>
-          <w:vertAlign w:val="baseline"/>
-        </w:rPr>
-      </w:pPr>
-      <w:r>
-        <w:rPr>
-          <w:rtl w:val="0"/>
-        </w:rPr>
-      </w:r>
-    </w:p>
-    <w:p>
-      <w:pPr>
-        <w:jc w:val="center"/>
-        <w:rPr>
-          <w:rFonts w:ascii="Arial" w:cs="Arial" w:eastAsia="Arial" w:hAnsi="Arial"/>
-          <w:sz w:val="22"/>
-          <w:szCs w:val="22"/>
-          <w:vertAlign w:val="baseline"/>
-        </w:rPr>
-      </w:pPr>
-      <w:r>
-        <w:rPr>
-          <w:rFonts w:ascii="Arial" w:cs="Arial" w:eastAsia="Arial" w:hAnsi="Arial"/>
-          <w:b w:val="1"/>
-          <w:sz w:val="22"/>
-          <w:szCs w:val="22"/>
-          <w:vertAlign w:val="baseline"/>
-          <w:rtl w:val="0"/>
-        </w:rPr>
-        <w:t xml:space="preserve">SKILLS AND EXPERIENCE</w:t>
-      </w:r>
-      <w:r>
-        <w:rPr>
-          <w:rtl w:val="0"/>
-        </w:rPr>
-      </w:r>
-    </w:p>
-    <w:p>
-      <w:pPr>
-        <w:rPr>
-          <w:rFonts w:ascii="Arial" w:cs="Arial" w:eastAsia="Arial" w:hAnsi="Arial"/>
-          <w:sz w:val="22"/>
-          <w:szCs w:val="22"/>
-          <w:vertAlign w:val="baseline"/>
-        </w:rPr>
-      </w:pPr>
-      <w:r>
-        <w:rPr>
-          <w:rtl w:val="0"/>
-        </w:rPr>
-      </w:r>
-    </w:p>
-    <w:p>
-      <w:pPr>
-        <w:rPr>
-          <w:rFonts w:ascii="Arial" w:cs="Arial" w:eastAsia="Arial" w:hAnsi="Arial"/>
-          <w:b w:val="0"/>
-          <w:sz w:val="22"/>
-          <w:szCs w:val="22"/>
-          <w:vertAlign w:val="baseline"/>
-        </w:rPr>
-      </w:pPr>
-      <w:r>
-        <w:rPr>
-          <w:rFonts w:ascii="Arial" w:cs="Arial" w:eastAsia="Arial" w:hAnsi="Arial"/>
-          <w:b w:val="1"/>
-          <w:sz w:val="22"/>
-          <w:szCs w:val="22"/>
-          <w:vertAlign w:val="baseline"/>
-          <w:rtl w:val="0"/>
-        </w:rPr>
-        <w:t xml:space="preserve">Manufacturing</w:t>
+        </w:rPr>
+      </w:pPr>
+      <w:r>
+        <w:rPr>
+          <w:rFonts w:ascii="Arial" w:cs="Arial" w:eastAsia="Arial" w:hAnsi="Arial"/>
+          <w:sz w:val="22"/>
+          <w:szCs w:val="22"/>
+          <w:rtl w:val="0"/>
+        </w:rPr>
+        <w:t xml:space="preserve">Lorem ipsum dolor sit amet </w:t>
       </w:r>
       <w:r>
         <w:rPr>
@@ -408,137 +471,195 @@
       <w:pPr>
         <w:numPr>
           <w:ilvl w:val="0"/>
-          <w:numId w:val="2"/>
+          <w:numId w:val="1"/>
         </w:numPr>
         <w:ind w:left="720" w:hanging="360"/>
         <w:rPr>
           <w:rFonts w:ascii="Arial" w:cs="Arial" w:eastAsia="Arial" w:hAnsi="Arial"/>
           <w:sz w:val="22"/>
           <w:szCs w:val="22"/>
-          <w:vertAlign w:val="baseline"/>
-        </w:rPr>
-      </w:pPr>
-      <w:r>
-        <w:rPr>
-          <w:rFonts w:ascii="Arial" w:cs="Arial" w:eastAsia="Arial" w:hAnsi="Arial"/>
-          <w:sz w:val="22"/>
-          <w:szCs w:val="22"/>
-          <w:vertAlign w:val="baseline"/>
-          <w:rtl w:val="0"/>
-        </w:rPr>
-        <w:t xml:space="preserve">Set-up and qualified new equipment for wafer etching and packaging</w:t>
+        </w:rPr>
+      </w:pPr>
+      <w:r>
+        <w:rPr>
+          <w:rFonts w:ascii="Arial" w:cs="Arial" w:eastAsia="Arial" w:hAnsi="Arial"/>
+          <w:sz w:val="22"/>
+          <w:szCs w:val="22"/>
+          <w:rtl w:val="0"/>
+        </w:rPr>
+        <w:t xml:space="preserve">Lorem ipsum dolor sit amet  </w:t>
+      </w:r>
+    </w:p>
+    <w:p>
+      <w:pPr>
+        <w:ind w:left="0" w:firstLine="0"/>
+        <w:rPr>
+          <w:rFonts w:ascii="Arial" w:cs="Arial" w:eastAsia="Arial" w:hAnsi="Arial"/>
+          <w:sz w:val="22"/>
+          <w:szCs w:val="22"/>
+        </w:rPr>
+      </w:pPr>
+      <w:r>
+        <w:rPr>
+          <w:rtl w:val="0"/>
+        </w:rPr>
+      </w:r>
+    </w:p>
+    <w:p>
+      <w:pPr>
+        <w:rPr>
+          <w:rFonts w:ascii="Arial" w:cs="Arial" w:eastAsia="Arial" w:hAnsi="Arial"/>
+          <w:b w:val="1"/>
+          <w:sz w:val="22"/>
+          <w:szCs w:val="22"/>
+        </w:rPr>
+      </w:pPr>
+      <w:r>
+        <w:rPr>
+          <w:rFonts w:ascii="Arial" w:cs="Arial" w:eastAsia="Arial" w:hAnsi="Arial"/>
+          <w:b w:val="1"/>
+          <w:sz w:val="22"/>
+          <w:szCs w:val="22"/>
+          <w:rtl w:val="0"/>
+        </w:rPr>
+        <w:t xml:space="preserve">Skill2 </w:t>
+      </w:r>
+      <w:r>
+        <w:rPr>
+          <w:rFonts w:ascii="Arial" w:cs="Arial" w:eastAsia="Arial" w:hAnsi="Arial"/>
+          <w:sz w:val="22"/>
+          <w:szCs w:val="22"/>
+          <w:rtl w:val="0"/>
+        </w:rPr>
+        <w:t xml:space="preserve"/>
+      </w:r>
+      <w:r>
+        <w:rPr>
+          <w:rtl w:val="0"/>
+        </w:rPr>
       </w:r>
     </w:p>
     <w:p>
       <w:pPr>
         <w:numPr>
           <w:ilvl w:val="0"/>
-          <w:numId w:val="2"/>
+          <w:numId w:val="1"/>
         </w:numPr>
         <w:ind w:left="720" w:hanging="360"/>
         <w:rPr>
           <w:rFonts w:ascii="Arial" w:cs="Arial" w:eastAsia="Arial" w:hAnsi="Arial"/>
           <w:sz w:val="22"/>
           <w:szCs w:val="22"/>
-          <w:vertAlign w:val="baseline"/>
-        </w:rPr>
-      </w:pPr>
-      <w:r>
-        <w:rPr>
-          <w:rFonts w:ascii="Arial" w:cs="Arial" w:eastAsia="Arial" w:hAnsi="Arial"/>
-          <w:sz w:val="22"/>
-          <w:szCs w:val="22"/>
-          <w:vertAlign w:val="baseline"/>
-          <w:rtl w:val="0"/>
-        </w:rPr>
-        <w:t xml:space="preserve">Utilized statistic process control (SPC) in ISO 9001 2008 manufacturing environment</w:t>
+        </w:rPr>
+      </w:pPr>
+      <w:r>
+        <w:rPr>
+          <w:rFonts w:ascii="Arial" w:cs="Arial" w:eastAsia="Arial" w:hAnsi="Arial"/>
+          <w:sz w:val="22"/>
+          <w:szCs w:val="22"/>
+          <w:rtl w:val="0"/>
+        </w:rPr>
+        <w:t xml:space="preserve">Lorem ipsum dolor sit amet </w:t>
+      </w:r>
+      <w:r>
+        <w:rPr>
+          <w:rtl w:val="0"/>
+        </w:rPr>
       </w:r>
     </w:p>
     <w:p>
       <w:pPr>
         <w:numPr>
           <w:ilvl w:val="0"/>
-          <w:numId w:val="2"/>
+          <w:numId w:val="1"/>
         </w:numPr>
         <w:ind w:left="720" w:hanging="360"/>
         <w:rPr>
           <w:rFonts w:ascii="Arial" w:cs="Arial" w:eastAsia="Arial" w:hAnsi="Arial"/>
           <w:sz w:val="22"/>
           <w:szCs w:val="22"/>
-          <w:vertAlign w:val="baseline"/>
-        </w:rPr>
-      </w:pPr>
-      <w:r>
-        <w:rPr>
-          <w:rFonts w:ascii="Arial" w:cs="Arial" w:eastAsia="Arial" w:hAnsi="Arial"/>
-          <w:sz w:val="22"/>
-          <w:szCs w:val="22"/>
-          <w:vertAlign w:val="baseline"/>
-          <w:rtl w:val="0"/>
-        </w:rPr>
-        <w:t xml:space="preserve">Analyzed failure mechanism (FMEA) to improve MTBF and yield improvement</w:t>
+        </w:rPr>
+      </w:pPr>
+      <w:r>
+        <w:rPr>
+          <w:rFonts w:ascii="Arial" w:cs="Arial" w:eastAsia="Arial" w:hAnsi="Arial"/>
+          <w:sz w:val="22"/>
+          <w:szCs w:val="22"/>
+          <w:rtl w:val="0"/>
+        </w:rPr>
+        <w:t xml:space="preserve">Lorem ipsum dolor sit amet </w:t>
+      </w:r>
+      <w:r>
+        <w:rPr>
+          <w:rtl w:val="0"/>
+        </w:rPr>
       </w:r>
     </w:p>
     <w:p>
       <w:pPr>
         <w:numPr>
           <w:ilvl w:val="0"/>
-          <w:numId w:val="2"/>
+          <w:numId w:val="1"/>
         </w:numPr>
         <w:ind w:left="720" w:hanging="360"/>
         <w:rPr>
           <w:rFonts w:ascii="Arial" w:cs="Arial" w:eastAsia="Arial" w:hAnsi="Arial"/>
           <w:sz w:val="22"/>
           <w:szCs w:val="22"/>
-          <w:vertAlign w:val="baseline"/>
-        </w:rPr>
-      </w:pPr>
-      <w:r>
-        <w:rPr>
-          <w:rFonts w:ascii="Arial" w:cs="Arial" w:eastAsia="Arial" w:hAnsi="Arial"/>
-          <w:sz w:val="22"/>
-          <w:szCs w:val="22"/>
-          <w:vertAlign w:val="baseline"/>
-          <w:rtl w:val="0"/>
-        </w:rPr>
-        <w:t xml:space="preserve">Identified and troubleshot process, equipment and operation-related issues</w:t>
-      </w:r>
-    </w:p>
-    <w:p>
-      <w:pPr>
-        <w:rPr>
-          <w:rFonts w:ascii="Arial" w:cs="Arial" w:eastAsia="Arial" w:hAnsi="Arial"/>
-          <w:sz w:val="22"/>
-          <w:szCs w:val="22"/>
-          <w:vertAlign w:val="baseline"/>
-        </w:rPr>
-      </w:pPr>
-      <w:r>
-        <w:rPr>
-          <w:rtl w:val="0"/>
-        </w:rPr>
-      </w:r>
-    </w:p>
-    <w:p>
-      <w:pPr>
-        <w:rPr>
-          <w:rFonts w:ascii="Arial" w:cs="Arial" w:eastAsia="Arial" w:hAnsi="Arial"/>
-          <w:b w:val="0"/>
-          <w:sz w:val="22"/>
-          <w:szCs w:val="22"/>
-          <w:vertAlign w:val="baseline"/>
-        </w:rPr>
-      </w:pPr>
-      <w:r>
-        <w:rPr>
-          <w:rFonts w:ascii="Arial" w:cs="Arial" w:eastAsia="Arial" w:hAnsi="Arial"/>
-          <w:b w:val="1"/>
-          <w:sz w:val="22"/>
-          <w:szCs w:val="22"/>
-          <w:vertAlign w:val="baseline"/>
-          <w:rtl w:val="0"/>
-        </w:rPr>
-        <w:t xml:space="preserve">Management</w:t>
+        </w:rPr>
+      </w:pPr>
+      <w:r>
+        <w:rPr>
+          <w:rFonts w:ascii="Arial" w:cs="Arial" w:eastAsia="Arial" w:hAnsi="Arial"/>
+          <w:sz w:val="22"/>
+          <w:szCs w:val="22"/>
+          <w:rtl w:val="0"/>
+        </w:rPr>
+        <w:t xml:space="preserve">Lorem ipsum dolor sit amet  </w:t>
+      </w:r>
+    </w:p>
+    <w:p>
+      <w:pPr>
+        <w:ind w:left="0" w:firstLine="0"/>
+        <w:rPr>
+          <w:rFonts w:ascii="Arial" w:cs="Arial" w:eastAsia="Arial" w:hAnsi="Arial"/>
+          <w:sz w:val="22"/>
+          <w:szCs w:val="22"/>
+        </w:rPr>
+      </w:pPr>
+      <w:r>
+        <w:rPr>
+          <w:rtl w:val="0"/>
+        </w:rPr>
+      </w:r>
+    </w:p>
+    <w:p>
+      <w:pPr>
+        <w:rPr>
+          <w:rFonts w:ascii="Arial" w:cs="Arial" w:eastAsia="Arial" w:hAnsi="Arial"/>
+          <w:b w:val="1"/>
+          <w:sz w:val="22"/>
+          <w:szCs w:val="22"/>
+        </w:rPr>
+      </w:pPr>
+      <w:r>
+        <w:rPr>
+          <w:rFonts w:ascii="Arial" w:cs="Arial" w:eastAsia="Arial" w:hAnsi="Arial"/>
+          <w:b w:val="1"/>
+          <w:sz w:val="22"/>
+          <w:szCs w:val="22"/>
+          <w:rtl w:val="0"/>
+        </w:rPr>
+        <w:t xml:space="preserve">Skill3 </w:t>
+      </w:r>
+      <w:r>
+        <w:rPr>
+          <w:rFonts w:ascii="Arial" w:cs="Arial" w:eastAsia="Arial" w:hAnsi="Arial"/>
+          <w:sz w:val="22"/>
+          <w:szCs w:val="22"/>
+          <w:rtl w:val="0"/>
+        </w:rPr>
+        <w:t xml:space="preserve"/>
       </w:r>
       <w:r>
         <w:rPr>
@@ -550,100 +671,79 @@
       <w:pPr>
         <w:numPr>
           <w:ilvl w:val="0"/>
-          <w:numId w:val="2"/>
+          <w:numId w:val="1"/>
         </w:numPr>
         <w:ind w:left="720" w:hanging="360"/>
         <w:rPr>
           <w:rFonts w:ascii="Arial" w:cs="Arial" w:eastAsia="Arial" w:hAnsi="Arial"/>
           <w:sz w:val="22"/>
           <w:szCs w:val="22"/>
-          <w:vertAlign w:val="baseline"/>
-        </w:rPr>
-      </w:pPr>
-      <w:r>
-        <w:rPr>
-          <w:rFonts w:ascii="Arial" w:cs="Arial" w:eastAsia="Arial" w:hAnsi="Arial"/>
-          <w:sz w:val="22"/>
-          <w:szCs w:val="22"/>
-          <w:vertAlign w:val="baseline"/>
-          <w:rtl w:val="0"/>
-        </w:rPr>
-        <w:t xml:space="preserve">Managed a construction project team of 2 engineers and 5 draftspersons</w:t>
+        </w:rPr>
+      </w:pPr>
+      <w:r>
+        <w:rPr>
+          <w:rFonts w:ascii="Arial" w:cs="Arial" w:eastAsia="Arial" w:hAnsi="Arial"/>
+          <w:sz w:val="22"/>
+          <w:szCs w:val="22"/>
+          <w:rtl w:val="0"/>
+        </w:rPr>
+        <w:t xml:space="preserve">Lorem ipsum dolor sit amet </w:t>
+      </w:r>
+      <w:r>
+        <w:rPr>
+          <w:rtl w:val="0"/>
+        </w:rPr>
       </w:r>
     </w:p>
     <w:p>
       <w:pPr>
         <w:numPr>
           <w:ilvl w:val="0"/>
-          <w:numId w:val="2"/>
+          <w:numId w:val="1"/>
         </w:numPr>
         <w:ind w:left="720" w:hanging="360"/>
         <w:rPr>
           <w:rFonts w:ascii="Arial" w:cs="Arial" w:eastAsia="Arial" w:hAnsi="Arial"/>
           <w:sz w:val="22"/>
           <w:szCs w:val="22"/>
-          <w:vertAlign w:val="baseline"/>
-        </w:rPr>
-      </w:pPr>
-      <w:r>
-        <w:rPr>
-          <w:rFonts w:ascii="Arial" w:cs="Arial" w:eastAsia="Arial" w:hAnsi="Arial"/>
-          <w:sz w:val="22"/>
-          <w:szCs w:val="22"/>
-          <w:vertAlign w:val="baseline"/>
-          <w:rtl w:val="0"/>
-        </w:rPr>
-        <w:t xml:space="preserve">Supervised drafting of structural drawings, construction specifications and project schedules</w:t>
+        </w:rPr>
+      </w:pPr>
+      <w:r>
+        <w:rPr>
+          <w:rFonts w:ascii="Arial" w:cs="Arial" w:eastAsia="Arial" w:hAnsi="Arial"/>
+          <w:sz w:val="22"/>
+          <w:szCs w:val="22"/>
+          <w:rtl w:val="0"/>
+        </w:rPr>
+        <w:t xml:space="preserve">Lorem ipsum dolor sit amet </w:t>
+      </w:r>
+      <w:r>
+        <w:rPr>
+          <w:rtl w:val="0"/>
+        </w:rPr>
       </w:r>
     </w:p>
     <w:p>
       <w:pPr>
         <w:numPr>
           <w:ilvl w:val="0"/>
-          <w:numId w:val="2"/>
+          <w:numId w:val="1"/>
         </w:numPr>
         <w:ind w:left="720" w:hanging="360"/>
         <w:rPr>
           <w:rFonts w:ascii="Arial" w:cs="Arial" w:eastAsia="Arial" w:hAnsi="Arial"/>
           <w:sz w:val="22"/>
           <w:szCs w:val="22"/>
-          <w:vertAlign w:val="baseline"/>
-        </w:rPr>
-      </w:pPr>
-      <w:r>
-        <w:rPr>
-          <w:rFonts w:ascii="Arial" w:cs="Arial" w:eastAsia="Arial" w:hAnsi="Arial"/>
-          <w:sz w:val="22"/>
-          <w:szCs w:val="22"/>
-          <w:vertAlign w:val="baseline"/>
-          <w:rtl w:val="0"/>
-        </w:rPr>
-        <w:t xml:space="preserve">Verified shop drawings, structural calculations and produced concrete precast element types</w:t>
-      </w:r>
-    </w:p>
-    <w:p>
-      <w:pPr>
-        <w:numPr>
-          <w:ilvl w:val="0"/>
-          <w:numId w:val="2"/>
-        </w:numPr>
-        <w:ind w:left="720" w:hanging="360"/>
-        <w:rPr>
-          <w:rFonts w:ascii="Arial" w:cs="Arial" w:eastAsia="Arial" w:hAnsi="Arial"/>
-          <w:sz w:val="22"/>
-          <w:szCs w:val="22"/>
-          <w:vertAlign w:val="baseline"/>
-        </w:rPr>
-      </w:pPr>
-      <w:r>
-        <w:rPr>
-          <w:rFonts w:ascii="Arial" w:cs="Arial" w:eastAsia="Arial" w:hAnsi="Arial"/>
-          <w:sz w:val="22"/>
-          <w:szCs w:val="22"/>
-          <w:vertAlign w:val="baseline"/>
-          <w:rtl w:val="0"/>
-        </w:rPr>
-        <w:t xml:space="preserve">Reported project progress to customers according to their requirements</w:t>
+        </w:rPr>
+      </w:pPr>
+      <w:r>
+        <w:rPr>
+          <w:rFonts w:ascii="Arial" w:cs="Arial" w:eastAsia="Arial" w:hAnsi="Arial"/>
+          <w:sz w:val="22"/>
+          <w:szCs w:val="22"/>
+          <w:rtl w:val="0"/>
+        </w:rPr>
+        <w:t xml:space="preserve">Lorem ipsum dolor sit amet  </w:t>
       </w:r>
     </w:p>
     <w:p>
@@ -653,89 +753,12 @@
           <w:rFonts w:ascii="Arial" w:cs="Arial" w:eastAsia="Arial" w:hAnsi="Arial"/>
           <w:sz w:val="22"/>
           <w:szCs w:val="22"/>
-          <w:vertAlign w:val="baseline"/>
-        </w:rPr>
-      </w:pPr>
-      <w:r>
-        <w:rPr>
-          <w:rtl w:val="0"/>
-        </w:rPr>
-      </w:r>
-    </w:p>
-    <w:p>
-      <w:pPr>
-        <w:rPr>
-          <w:rFonts w:ascii="Arial" w:cs="Arial" w:eastAsia="Arial" w:hAnsi="Arial"/>
-          <w:sz w:val="22"/>
-          <w:szCs w:val="22"/>
-          <w:vertAlign w:val="baseline"/>
-        </w:rPr>
-      </w:pPr>
-      <w:r>
-        <w:rPr>
-          <w:rFonts w:ascii="Arial" w:cs="Arial" w:eastAsia="Arial" w:hAnsi="Arial"/>
-          <w:b w:val="1"/>
-          <w:sz w:val="22"/>
-          <w:szCs w:val="22"/>
-          <w:vertAlign w:val="baseline"/>
-          <w:rtl w:val="0"/>
-        </w:rPr>
-        <w:t xml:space="preserve">Estimating</w:t>
-      </w:r>
-      <w:r>
-        <w:rPr>
-          <w:rtl w:val="0"/>
-        </w:rPr>
-      </w:r>
-    </w:p>
-    <w:p>
-      <w:pPr>
-        <w:numPr>
-          <w:ilvl w:val="0"/>
-          <w:numId w:val="2"/>
-        </w:numPr>
-        <w:ind w:left="720" w:hanging="360"/>
-        <w:rPr>
-          <w:rFonts w:ascii="Arial" w:cs="Arial" w:eastAsia="Arial" w:hAnsi="Arial"/>
-          <w:sz w:val="22"/>
-          <w:szCs w:val="22"/>
-          <w:vertAlign w:val="baseline"/>
-        </w:rPr>
-      </w:pPr>
-      <w:r>
-        <w:rPr>
-          <w:rFonts w:ascii="Arial" w:cs="Arial" w:eastAsia="Arial" w:hAnsi="Arial"/>
-          <w:sz w:val="22"/>
-          <w:szCs w:val="22"/>
-          <w:vertAlign w:val="baseline"/>
-          <w:rtl w:val="0"/>
-        </w:rPr>
-        <w:t xml:space="preserve">Estimated quantities and costs of pre-cast concrete structures</w:t>
-      </w:r>
-    </w:p>
-    <w:p>
-      <w:pPr>
-        <w:numPr>
-          <w:ilvl w:val="0"/>
-          <w:numId w:val="2"/>
-        </w:numPr>
-        <w:ind w:left="720" w:hanging="360"/>
-        <w:rPr>
-          <w:rFonts w:ascii="Arial" w:cs="Arial" w:eastAsia="Arial" w:hAnsi="Arial"/>
-          <w:sz w:val="22"/>
-          <w:szCs w:val="22"/>
-          <w:vertAlign w:val="baseline"/>
-        </w:rPr>
-      </w:pPr>
-      <w:r>
-        <w:rPr>
-          <w:rFonts w:ascii="Arial" w:cs="Arial" w:eastAsia="Arial" w:hAnsi="Arial"/>
-          <w:sz w:val="22"/>
-          <w:szCs w:val="22"/>
-          <w:vertAlign w:val="baseline"/>
-          <w:rtl w:val="0"/>
-        </w:rPr>
-        <w:t xml:space="preserve">Prepared contract documents and payment claims as well as negotiated with customers regarding cost variation</w:t>
+        </w:rPr>
+      </w:pPr>
+      <w:r>
+        <w:rPr>
+          <w:rtl w:val="0"/>
+        </w:rPr>
       </w:r>
     </w:p>
     <w:p>
@@ -745,7 +768,6 @@
           <w:rFonts w:ascii="Arial" w:cs="Arial" w:eastAsia="Arial" w:hAnsi="Arial"/>
           <w:sz w:val="22"/>
           <w:szCs w:val="22"/>
-          <w:vertAlign w:val="baseline"/>
         </w:rPr>
       </w:pPr>
       <w:r>
@@ -786,10 +808,26 @@
       <w:pPr>
         <w:rPr>
           <w:rFonts w:ascii="Arial" w:cs="Arial" w:eastAsia="Arial" w:hAnsi="Arial"/>
-          <w:b w:val="0"/>
-          <w:sz w:val="22"/>
-          <w:szCs w:val="22"/>
-          <w:vertAlign w:val="baseline"/>
+          <w:sz w:val="22"/>
+          <w:szCs w:val="22"/>
+        </w:rPr>
+      </w:pPr>
+      <w:r>
+        <w:rPr>
+          <w:rFonts w:ascii="Arial" w:cs="Arial" w:eastAsia="Arial" w:hAnsi="Arial"/>
+          <w:sz w:val="22"/>
+          <w:szCs w:val="22"/>
+          <w:rtl w:val="0"/>
+        </w:rPr>
+        <w:t xml:space="preserve"/>
+      </w:r>
+    </w:p>
+    <w:p>
+      <w:pPr>
+        <w:rPr>
+          <w:rFonts w:ascii="Arial" w:cs="Arial" w:eastAsia="Arial" w:hAnsi="Arial"/>
+          <w:sz w:val="22"/>
+          <w:szCs w:val="22"/>
         </w:rPr>
       </w:pPr>
       <w:r>
@@ -803,33 +841,37 @@
         <w:ind w:right="724"/>
         <w:rPr>
           <w:rFonts w:ascii="Arial" w:cs="Arial" w:eastAsia="Arial" w:hAnsi="Arial"/>
-          <w:b w:val="0"/>
-          <w:sz w:val="22"/>
-          <w:szCs w:val="22"/>
-          <w:vertAlign w:val="baseline"/>
-        </w:rPr>
-      </w:pPr>
-      <w:r>
-        <w:rPr>
-          <w:rFonts w:ascii="Arial" w:cs="Arial" w:eastAsia="Arial" w:hAnsi="Arial"/>
-          <w:b w:val="1"/>
-          <w:sz w:val="22"/>
-          <w:szCs w:val="22"/>
-          <w:vertAlign w:val="baseline"/>
-          <w:rtl w:val="0"/>
-        </w:rPr>
-        <w:t xml:space="preserve">Project Chief </w:t>
+          <w:sz w:val="22"/>
+          <w:szCs w:val="22"/>
+        </w:rPr>
+      </w:pPr>
+      <w:r>
+        <w:rPr>
+          <w:rFonts w:ascii="Arial" w:cs="Arial" w:eastAsia="Arial" w:hAnsi="Arial"/>
+          <w:b w:val="1"/>
+          <w:sz w:val="22"/>
+          <w:szCs w:val="22"/>
+          <w:rtl w:val="0"/>
+        </w:rPr>
+        <w:t xml:space="preserve">Prophet</w:t>
+      </w:r>
+      <w:r>
+        <w:rPr>
+          <w:rFonts w:ascii="Arial" w:cs="Arial" w:eastAsia="Arial" w:hAnsi="Arial"/>
+          <w:b w:val="1"/>
+          <w:sz w:val="22"/>
+          <w:szCs w:val="22"/>
+          <w:vertAlign w:val="baseline"/>
+          <w:rtl w:val="0"/>
+        </w:rPr>
+        <w:t xml:space="preserve"> </w:t>
         <w:tab/>
         <w:tab/>
         <w:tab/>
         <w:tab/>
         <w:tab/>
         <w:tab/>
-        <w:tab/>
-        <w:tab/>
-        <w:tab/>
-        <w:tab/>
-        <w:t xml:space="preserve">2005 – 2008</w:t>
+        <w:t xml:space="preserve">      580-600</w:t>
       </w:r>
       <w:r>
         <w:rPr>
@@ -840,51 +882,118 @@
           <w:rtl w:val="0"/>
         </w:rPr>
         <w:br w:type="textWrapping"/>
-        <w:t xml:space="preserve">Company Name, City, Province </w:t>
-      </w:r>
-      <w:r>
-        <w:rPr>
-          <w:rFonts w:ascii="Arial" w:cs="Arial" w:eastAsia="Arial" w:hAnsi="Arial"/>
-          <w:color w:val="ff0000"/>
-          <w:sz w:val="22"/>
-          <w:szCs w:val="22"/>
-          <w:vertAlign w:val="baseline"/>
-          <w:rtl w:val="0"/>
-        </w:rPr>
-        <w:t xml:space="preserve">or</w:t>
-      </w:r>
-      <w:r>
-        <w:rPr>
-          <w:rFonts w:ascii="Arial" w:cs="Arial" w:eastAsia="Arial" w:hAnsi="Arial"/>
-          <w:sz w:val="22"/>
-          <w:szCs w:val="22"/>
-          <w:vertAlign w:val="baseline"/>
-          <w:rtl w:val="0"/>
-        </w:rPr>
-        <w:t xml:space="preserve"> Country (if not Canada) </w:t>
-        <w:br w:type="textWrapping"/>
-        <w:br w:type="textWrapping"/>
-      </w:r>
-      <w:r>
-        <w:rPr>
-          <w:rFonts w:ascii="Arial" w:cs="Arial" w:eastAsia="Arial" w:hAnsi="Arial"/>
-          <w:b w:val="1"/>
-          <w:sz w:val="22"/>
-          <w:szCs w:val="22"/>
-          <w:vertAlign w:val="baseline"/>
-          <w:rtl w:val="0"/>
-        </w:rPr>
-        <w:t xml:space="preserve">Structural Engineer </w:t>
+        <w:t xml:space="preserve">Quraish</w:t>
+      </w:r>
+      <w:r>
+        <w:rPr>
+          <w:rFonts w:ascii="Arial" w:cs="Arial" w:eastAsia="Arial" w:hAnsi="Arial"/>
+          <w:sz w:val="22"/>
+          <w:szCs w:val="22"/>
+          <w:vertAlign w:val="baseline"/>
+          <w:rtl w:val="0"/>
+        </w:rPr>
+        <w:t xml:space="preserve">, </w:t>
+      </w:r>
+      <w:r>
+        <w:rPr>
+          <w:rFonts w:ascii="Arial" w:cs="Arial" w:eastAsia="Arial" w:hAnsi="Arial"/>
+          <w:sz w:val="22"/>
+          <w:szCs w:val="22"/>
+          <w:rtl w:val="0"/>
+        </w:rPr>
+        <w:t xml:space="preserve">Mecca</w:t>
+      </w:r>
+      <w:r>
+        <w:rPr>
+          <w:rFonts w:ascii="Arial" w:cs="Arial" w:eastAsia="Arial" w:hAnsi="Arial"/>
+          <w:sz w:val="22"/>
+          <w:szCs w:val="22"/>
+          <w:vertAlign w:val="baseline"/>
+          <w:rtl w:val="0"/>
+        </w:rPr>
+        <w:t xml:space="preserve">, </w:t>
+      </w:r>
+      <w:r>
+        <w:rPr>
+          <w:rFonts w:ascii="Arial" w:cs="Arial" w:eastAsia="Arial" w:hAnsi="Arial"/>
+          <w:sz w:val="22"/>
+          <w:szCs w:val="22"/>
+          <w:rtl w:val="0"/>
+        </w:rPr>
+        <w:t xml:space="preserve">medina</w:t>
+      </w:r>
+    </w:p>
+    <w:p>
+      <w:pPr>
+        <w:ind w:right="724"/>
+        <w:rPr>
+          <w:rFonts w:ascii="Arial" w:cs="Arial" w:eastAsia="Arial" w:hAnsi="Arial"/>
+          <w:b w:val="0"/>
+          <w:sz w:val="22"/>
+          <w:szCs w:val="22"/>
+          <w:vertAlign w:val="baseline"/>
+        </w:rPr>
+      </w:pPr>
+      <w:r>
+        <w:rPr>
+          <w:rFonts w:ascii="Arial" w:cs="Arial" w:eastAsia="Arial" w:hAnsi="Arial"/>
+          <w:sz w:val="22"/>
+          <w:szCs w:val="22"/>
+          <w:rtl w:val="0"/>
+        </w:rPr>
+        <w:t xml:space="preserve"/>
+      </w:r>
+    </w:p>
+    <w:p>
+      <w:pPr>
+        <w:rPr>
+          <w:rFonts w:ascii="Arial" w:cs="Arial" w:eastAsia="Arial" w:hAnsi="Arial"/>
+          <w:sz w:val="22"/>
+          <w:szCs w:val="22"/>
+        </w:rPr>
+      </w:pPr>
+      <w:r>
+        <w:rPr>
+          <w:rtl w:val="0"/>
+        </w:rPr>
+      </w:r>
+    </w:p>
+    <w:p>
+      <w:pPr>
+        <w:ind w:right="724"/>
+        <w:rPr>
+          <w:rFonts w:ascii="Arial" w:cs="Arial" w:eastAsia="Arial" w:hAnsi="Arial"/>
+          <w:sz w:val="22"/>
+          <w:szCs w:val="22"/>
+        </w:rPr>
+      </w:pPr>
+      <w:r>
+        <w:rPr>
+          <w:rFonts w:ascii="Arial" w:cs="Arial" w:eastAsia="Arial" w:hAnsi="Arial"/>
+          <w:b w:val="1"/>
+          <w:sz w:val="22"/>
+          <w:szCs w:val="22"/>
+          <w:rtl w:val="0"/>
+        </w:rPr>
+        <w:t xml:space="preserve">Depression</w:t>
+      </w:r>
+      <w:r>
+        <w:rPr>
+          <w:rFonts w:ascii="Arial" w:cs="Arial" w:eastAsia="Arial" w:hAnsi="Arial"/>
+          <w:b w:val="1"/>
+          <w:sz w:val="22"/>
+          <w:szCs w:val="22"/>
+          <w:vertAlign w:val="baseline"/>
+          <w:rtl w:val="0"/>
+        </w:rPr>
+        <w:t xml:space="preserve"> </w:t>
         <w:tab/>
         <w:tab/>
         <w:tab/>
         <w:tab/>
         <w:tab/>
         <w:tab/>
-        <w:tab/>
-        <w:tab/>
-        <w:tab/>
-        <w:t xml:space="preserve">2002 – 2005</w:t>
+        <w:t xml:space="preserve">      0000-2023</w:t>
       </w:r>
       <w:r>
         <w:rPr>
@@ -895,29 +1004,66 @@
           <w:rtl w:val="0"/>
         </w:rPr>
         <w:br w:type="textWrapping"/>
-        <w:t xml:space="preserve">Company Name, City, Province </w:t>
-      </w:r>
-      <w:r>
-        <w:rPr>
-          <w:rFonts w:ascii="Arial" w:cs="Arial" w:eastAsia="Arial" w:hAnsi="Arial"/>
-          <w:color w:val="ff0000"/>
-          <w:sz w:val="22"/>
-          <w:szCs w:val="22"/>
-          <w:vertAlign w:val="baseline"/>
-          <w:rtl w:val="0"/>
-        </w:rPr>
-        <w:t xml:space="preserve">or</w:t>
-      </w:r>
-      <w:r>
-        <w:rPr>
-          <w:rFonts w:ascii="Arial" w:cs="Arial" w:eastAsia="Arial" w:hAnsi="Arial"/>
-          <w:sz w:val="22"/>
-          <w:szCs w:val="22"/>
-          <w:vertAlign w:val="baseline"/>
-          <w:rtl w:val="0"/>
-        </w:rPr>
-        <w:t xml:space="preserve"> Country (if not Canada)</w:t>
-        <w:br w:type="textWrapping"/>
+        <w:t xml:space="preserve">Asad</w:t>
+      </w:r>
+      <w:r>
+        <w:rPr>
+          <w:rFonts w:ascii="Arial" w:cs="Arial" w:eastAsia="Arial" w:hAnsi="Arial"/>
+          <w:sz w:val="22"/>
+          <w:szCs w:val="22"/>
+          <w:vertAlign w:val="baseline"/>
+          <w:rtl w:val="0"/>
+        </w:rPr>
+        <w:t xml:space="preserve">, </w:t>
+      </w:r>
+      <w:r>
+        <w:rPr>
+          <w:rFonts w:ascii="Arial" w:cs="Arial" w:eastAsia="Arial" w:hAnsi="Arial"/>
+          <w:sz w:val="22"/>
+          <w:szCs w:val="22"/>
+          <w:rtl w:val="0"/>
+        </w:rPr>
+        <w:t xml:space="preserve">Earth</w:t>
+      </w:r>
+      <w:r>
+        <w:rPr>
+          <w:rFonts w:ascii="Arial" w:cs="Arial" w:eastAsia="Arial" w:hAnsi="Arial"/>
+          <w:sz w:val="22"/>
+          <w:szCs w:val="22"/>
+          <w:vertAlign w:val="baseline"/>
+          <w:rtl w:val="0"/>
+        </w:rPr>
+        <w:t xml:space="preserve">, </w:t>
+      </w:r>
+      <w:r>
+        <w:rPr>
+          <w:rFonts w:ascii="Arial" w:cs="Arial" w:eastAsia="Arial" w:hAnsi="Arial"/>
+          <w:sz w:val="22"/>
+          <w:szCs w:val="22"/>
+          <w:rtl w:val="0"/>
+        </w:rPr>
+        <w:t xml:space="preserve">bruh</w:t>
+      </w:r>
+    </w:p>
+    <w:p>
+      <w:pPr>
+        <w:ind w:right="724"/>
+        <w:rPr>
+          <w:rFonts w:ascii="Arial" w:cs="Arial" w:eastAsia="Arial" w:hAnsi="Arial"/>
+          <w:b w:val="0"/>
+          <w:sz w:val="22"/>
+          <w:szCs w:val="22"/>
+          <w:vertAlign w:val="baseline"/>
+        </w:rPr>
+      </w:pPr>
+      <w:r>
+        <w:rPr>
+          <w:rFonts w:ascii="Arial" w:cs="Arial" w:eastAsia="Arial" w:hAnsi="Arial"/>
+          <w:sz w:val="22"/>
+          <w:szCs w:val="22"/>
+          <w:rtl w:val="0"/>
+        </w:rPr>
+        <w:t xml:space="preserve"/>
       </w:r>
       <w:r>
         <w:rPr>
@@ -958,7 +1104,24 @@
           <w:rFonts w:ascii="Arial" w:cs="Arial" w:eastAsia="Arial" w:hAnsi="Arial"/>
           <w:sz w:val="22"/>
           <w:szCs w:val="22"/>
-          <w:vertAlign w:val="baseline"/>
+        </w:rPr>
+      </w:pPr>
+      <w:r>
+        <w:rPr>
+          <w:rFonts w:ascii="Arial" w:cs="Arial" w:eastAsia="Arial" w:hAnsi="Arial"/>
+          <w:sz w:val="22"/>
+          <w:szCs w:val="22"/>
+          <w:rtl w:val="0"/>
+        </w:rPr>
+        <w:t xml:space="preserve"/>
+      </w:r>
+    </w:p>
+    <w:p>
+      <w:pPr>
+        <w:rPr>
+          <w:rFonts w:ascii="Arial" w:cs="Arial" w:eastAsia="Arial" w:hAnsi="Arial"/>
+          <w:sz w:val="22"/>
+          <w:szCs w:val="22"/>
         </w:rPr>
       </w:pPr>
       <w:r>
@@ -986,79 +1149,204 @@
           <w:b w:val="1"/>
           <w:sz w:val="22"/>
           <w:szCs w:val="22"/>
-          <w:vertAlign w:val="baseline"/>
-          <w:rtl w:val="0"/>
-        </w:rPr>
-        <w:t xml:space="preserve">M.Sc. Degree in Construction Engineering </w:t>
+          <w:rtl w:val="0"/>
+        </w:rPr>
+        <w:t xml:space="preserve">M.sc Computer Science Engineering </w:t>
+      </w:r>
+      <w:r>
+        <w:rPr>
+          <w:rFonts w:ascii="Arial" w:cs="Arial" w:eastAsia="Arial" w:hAnsi="Arial"/>
+          <w:b w:val="1"/>
+          <w:sz w:val="22"/>
+          <w:szCs w:val="22"/>
+          <w:rtl w:val="0"/>
+        </w:rPr>
+        <w:t xml:space="preserve">                                                                          </w:t>
+      </w:r>
+      <w:r>
+        <w:rPr>
+          <w:rFonts w:ascii="Arial" w:cs="Arial" w:eastAsia="Arial" w:hAnsi="Arial"/>
+          <w:b w:val="1"/>
+          <w:sz w:val="22"/>
+          <w:szCs w:val="22"/>
+          <w:vertAlign w:val="baseline"/>
+          <w:rtl w:val="0"/>
+        </w:rPr>
+        <w:t xml:space="preserve">2022</w:t>
+      </w:r>
+      <w:r>
+        <w:rPr>
+          <w:rFonts w:ascii="Arial" w:cs="Arial" w:eastAsia="Arial" w:hAnsi="Arial"/>
+          <w:sz w:val="22"/>
+          <w:szCs w:val="22"/>
+          <w:vertAlign w:val="baseline"/>
+          <w:rtl w:val="0"/>
+        </w:rPr>
+        <w:br w:type="textWrapping"/>
+      </w:r>
+      <w:r>
+        <w:rPr>
+          <w:rFonts w:ascii="Arial" w:cs="Arial" w:eastAsia="Arial" w:hAnsi="Arial"/>
+          <w:sz w:val="22"/>
+          <w:szCs w:val="22"/>
+          <w:rtl w:val="0"/>
+        </w:rPr>
+        <w:t xml:space="preserve">Institut Superieur De Zatla Sud Grombalia</w:t>
+      </w:r>
+      <w:r>
+        <w:rPr>
+          <w:rFonts w:ascii="Arial" w:cs="Arial" w:eastAsia="Arial" w:hAnsi="Arial"/>
+          <w:sz w:val="22"/>
+          <w:szCs w:val="22"/>
+          <w:vertAlign w:val="baseline"/>
+          <w:rtl w:val="0"/>
+        </w:rPr>
+        <w:t xml:space="preserve">, </w:t>
+      </w:r>
+      <w:r>
+        <w:rPr>
+          <w:rFonts w:ascii="Arial" w:cs="Arial" w:eastAsia="Arial" w:hAnsi="Arial"/>
+          <w:sz w:val="22"/>
+          <w:szCs w:val="22"/>
+          <w:rtl w:val="0"/>
+        </w:rPr>
+        <w:t xml:space="preserve">Tunis </w:t>
+      </w:r>
+    </w:p>
+    <w:p>
+      <w:pPr>
+        <w:rPr>
+          <w:rFonts w:ascii="Arial" w:cs="Arial" w:eastAsia="Arial" w:hAnsi="Arial"/>
+          <w:sz w:val="22"/>
+          <w:szCs w:val="22"/>
+        </w:rPr>
+      </w:pPr>
+      <w:r>
+        <w:rPr>
+          <w:rtl w:val="0"/>
+        </w:rPr>
+      </w:r>
+    </w:p>
+    <w:p>
+      <w:pPr>
+        <w:tabs>
+          <w:tab w:val="left" w:leader="none" w:pos="7938"/>
+        </w:tabs>
+        <w:ind w:right="724"/>
+        <w:rPr>
+          <w:rFonts w:ascii="Arial" w:cs="Arial" w:eastAsia="Arial" w:hAnsi="Arial"/>
+          <w:sz w:val="22"/>
+          <w:szCs w:val="22"/>
+          <w:vertAlign w:val="baseline"/>
+        </w:rPr>
+      </w:pPr>
+      <w:r>
+        <w:rPr>
+          <w:rFonts w:ascii="Arial" w:cs="Arial" w:eastAsia="Arial" w:hAnsi="Arial"/>
+          <w:b w:val="1"/>
+          <w:sz w:val="22"/>
+          <w:szCs w:val="22"/>
+          <w:rtl w:val="0"/>
+        </w:rPr>
+        <w:t xml:space="preserve">Baccalaureat Science Experimental </w:t>
+      </w:r>
+      <w:r>
+        <w:rPr>
+          <w:rFonts w:ascii="Arial" w:cs="Arial" w:eastAsia="Arial" w:hAnsi="Arial"/>
+          <w:b w:val="1"/>
+          <w:sz w:val="22"/>
+          <w:szCs w:val="22"/>
+          <w:rtl w:val="0"/>
+        </w:rPr>
+        <w:t xml:space="preserve">                                                                          </w:t>
+      </w:r>
+      <w:r>
+        <w:rPr>
+          <w:rFonts w:ascii="Arial" w:cs="Arial" w:eastAsia="Arial" w:hAnsi="Arial"/>
+          <w:b w:val="1"/>
+          <w:sz w:val="22"/>
+          <w:szCs w:val="22"/>
+          <w:vertAlign w:val="baseline"/>
+          <w:rtl w:val="0"/>
+        </w:rPr>
+        <w:t xml:space="preserve">2021</w:t>
+      </w:r>
+      <w:r>
+        <w:rPr>
+          <w:rFonts w:ascii="Arial" w:cs="Arial" w:eastAsia="Arial" w:hAnsi="Arial"/>
+          <w:sz w:val="22"/>
+          <w:szCs w:val="22"/>
+          <w:vertAlign w:val="baseline"/>
+          <w:rtl w:val="0"/>
+        </w:rPr>
+        <w:br w:type="textWrapping"/>
+      </w:r>
+      <w:r>
+        <w:rPr>
+          <w:rFonts w:ascii="Arial" w:cs="Arial" w:eastAsia="Arial" w:hAnsi="Arial"/>
+          <w:sz w:val="22"/>
+          <w:szCs w:val="22"/>
+          <w:rtl w:val="0"/>
+        </w:rPr>
+        <w:t xml:space="preserve">7abit Nemshi Medecien Hhhhhhhhh</w:t>
+      </w:r>
+      <w:r>
+        <w:rPr>
+          <w:rFonts w:ascii="Arial" w:cs="Arial" w:eastAsia="Arial" w:hAnsi="Arial"/>
+          <w:sz w:val="22"/>
+          <w:szCs w:val="22"/>
+          <w:vertAlign w:val="baseline"/>
+          <w:rtl w:val="0"/>
+        </w:rPr>
+        <w:t xml:space="preserve">, </w:t>
+      </w:r>
+      <w:r>
+        <w:rPr>
+          <w:rFonts w:ascii="Arial" w:cs="Arial" w:eastAsia="Arial" w:hAnsi="Arial"/>
+          <w:sz w:val="22"/>
+          <w:szCs w:val="22"/>
+          <w:rtl w:val="0"/>
+        </w:rPr>
+        <w:t xml:space="preserve">Jandouba </w:t>
+      </w:r>
+      <w:r>
+        <w:rPr>
+          <w:rFonts w:ascii="Arial" w:cs="Arial" w:eastAsia="Arial" w:hAnsi="Arial"/>
+          <w:sz w:val="22"/>
+          <w:szCs w:val="22"/>
+          <w:vertAlign w:val="baseline"/>
+          <w:rtl w:val="0"/>
+        </w:rPr>
+        <w:br w:type="textWrapping"/>
+        <w:br w:type="textWrapping"/>
+      </w:r>
+    </w:p>
+    <w:p>
+      <w:pPr>
+        <w:tabs>
+          <w:tab w:val="left" w:leader="none" w:pos="7938"/>
+        </w:tabs>
+        <w:ind w:right="724"/>
+        <w:jc w:val="center"/>
+        <w:rPr>
+          <w:rFonts w:ascii="Arial" w:cs="Arial" w:eastAsia="Arial" w:hAnsi="Arial"/>
+          <w:b w:val="1"/>
+          <w:sz w:val="22"/>
+          <w:szCs w:val="22"/>
+        </w:rPr>
+      </w:pPr>
+      <w:r>
+        <w:rPr>
+          <w:rFonts w:ascii="Arial" w:cs="Arial" w:eastAsia="Arial" w:hAnsi="Arial"/>
+          <w:b w:val="1"/>
+          <w:sz w:val="22"/>
+          <w:szCs w:val="22"/>
+          <w:rtl w:val="0"/>
+        </w:rPr>
         <w:tab/>
         <w:tab/>
-        <w:t xml:space="preserve">2001</w:t>
-      </w:r>
-      <w:r>
-        <w:rPr>
-          <w:rFonts w:ascii="Arial" w:cs="Arial" w:eastAsia="Arial" w:hAnsi="Arial"/>
-          <w:sz w:val="22"/>
-          <w:szCs w:val="22"/>
-          <w:vertAlign w:val="baseline"/>
-          <w:rtl w:val="0"/>
-        </w:rPr>
-        <w:br w:type="textWrapping"/>
-        <w:t xml:space="preserve">University Name, Country</w:t>
-        <w:br w:type="textWrapping"/>
-        <w:t xml:space="preserve">(Equivalent to a Master’s in Civil Engineering, as determined by World Education Services, Toronto, ON)</w:t>
-        <w:br w:type="textWrapping"/>
-        <w:br w:type="textWrapping"/>
-      </w:r>
-      <w:r>
-        <w:rPr>
-          <w:rFonts w:ascii="Arial" w:cs="Arial" w:eastAsia="Arial" w:hAnsi="Arial"/>
-          <w:b w:val="1"/>
-          <w:sz w:val="22"/>
-          <w:szCs w:val="22"/>
-          <w:vertAlign w:val="baseline"/>
-          <w:rtl w:val="0"/>
-        </w:rPr>
-        <w:t xml:space="preserve">B.Sc. Degree in Civil Engineering </w:t>
         <w:tab/>
-        <w:tab/>
-        <w:t xml:space="preserve">1999</w:t>
-        <w:br w:type="textWrapping"/>
-      </w:r>
-      <w:r>
-        <w:rPr>
-          <w:rFonts w:ascii="Arial" w:cs="Arial" w:eastAsia="Arial" w:hAnsi="Arial"/>
-          <w:sz w:val="22"/>
-          <w:szCs w:val="22"/>
-          <w:vertAlign w:val="baseline"/>
-          <w:rtl w:val="0"/>
-        </w:rPr>
-        <w:t xml:space="preserve">University Name, Country</w:t>
-        <w:br w:type="textWrapping"/>
-        <w:t xml:space="preserve">(Equivalent to a Bachelor’s in Civil Engineering, as determined by World Education Services, Toronto, ON)</w:t>
-      </w:r>
-    </w:p>
-    <w:p>
-      <w:pPr>
-        <w:tabs>
-          <w:tab w:val="right" w:leader="none" w:pos="10800"/>
-        </w:tabs>
-        <w:jc w:val="center"/>
-        <w:rPr>
-          <w:rFonts w:ascii="Arial" w:cs="Arial" w:eastAsia="Arial" w:hAnsi="Arial"/>
-          <w:sz w:val="22"/>
-          <w:szCs w:val="22"/>
-          <w:vertAlign w:val="baseline"/>
-        </w:rPr>
-      </w:pPr>
-      <w:r>
-        <w:rPr>
-          <w:rFonts w:ascii="Arial" w:cs="Arial" w:eastAsia="Arial" w:hAnsi="Arial"/>
-          <w:sz w:val="22"/>
-          <w:szCs w:val="22"/>
-          <w:vertAlign w:val="baseline"/>
-          <w:rtl w:val="0"/>
-        </w:rPr>
-        <w:br w:type="textWrapping"/>
+        <w:t xml:space="preserve">   </w:t>
       </w:r>
       <w:r>
         <w:rPr>
@@ -1090,7 +1378,7 @@
 <w:numbering xmlns:mc="http://schemas.openxmlformats.org/markup-compatibility/2006" xmlns:o="urn:schemas-microsoft-com:office:office" xmlns:r="http://schemas.openxmlformats.org/officeDocument/2006/relationships" xmlns:m="http://schemas.openxmlformats.org/officeDocument/2006/math" xmlns:v="urn:schemas-microsoft-com:vml" xmlns:wp="http://schemas.openxmlformats.org/drawingml/2006/wordprocessingDrawing" xmlns:w10="urn:schemas-microsoft-com:office:word" xmlns:w="http://schemas.openxmlformats.org/wordprocessingml/2006/main" xmlns:wne="http://schemas.microsoft.com/office/word/2006/wordml" xmlns:sl="http://schemas.openxmlformats.org/schemaLibrary/2006/main" xmlns:a="http://schemas.openxmlformats.org/drawingml/2006/main" xmlns:pic="http://schemas.openxmlformats.org/drawingml/2006/picture" xmlns:c="http://schemas.openxmlformats.org/drawingml/2006/chart" xmlns:lc="http://schemas.openxmlformats.org/drawingml/2006/lockedCanvas" xmlns:dgm="http://schemas.openxmlformats.org/drawingml/2006/diagram" xmlns:wps="http://schemas.microsoft.com/office/word/2010/wordprocessingShape" xmlns:wpg="http://schemas.microsoft.com/office/word/2010/wordprocessingGroup" xmlns:w14="http://schemas.microsoft.com/office/word/2010/wordml" xmlns:w15="http://schemas.microsoft.com/office/word/2012/wordml">
   <w:abstractNum w:abstractNumId="1">
     <w:lvl w:ilvl="0">
-      <w:start w:val="0"/>
+      <w:start w:val="45377792"/>
       <w:numFmt w:val="bullet"/>
       <w:lvlText w:val="●"/>
       <w:lvlJc w:val="left"/>
@@ -1185,7 +1473,7 @@
   </w:abstractNum>
   <w:abstractNum w:abstractNumId="2">
     <w:lvl w:ilvl="0">
-      <w:start w:val="45377792"/>
+      <w:start w:val="0"/>
       <w:numFmt w:val="bullet"/>
       <w:lvlText w:val="●"/>
       <w:lvlJc w:val="left"/>
@@ -1278,109 +1566,11 @@
       <w:rPr/>
     </w:lvl>
   </w:abstractNum>
-  <w:abstractNum w:abstractNumId="3">
-    <w:lvl w:ilvl="0">
-      <w:start w:val="0"/>
-      <w:numFmt w:val="bullet"/>
-      <w:lvlText w:val="●"/>
-      <w:lvlJc w:val="left"/>
-      <w:pPr>
-        <w:ind w:left="720" w:hanging="360"/>
-      </w:pPr>
-      <w:rPr>
-        <w:rFonts w:ascii="Noto Sans Symbols" w:cs="Noto Sans Symbols" w:eastAsia="Noto Sans Symbols" w:hAnsi="Noto Sans Symbols"/>
-        <w:vertAlign w:val="baseline"/>
-      </w:rPr>
-    </w:lvl>
-    <w:lvl w:ilvl="1">
-      <w:start w:val="1"/>
-      <w:numFmt w:val="bullet"/>
-      <w:lvlText w:val=""/>
-      <w:lvlJc w:val="left"/>
-      <w:pPr>
-        <w:ind w:left="0" w:firstLine="0"/>
-      </w:pPr>
-      <w:rPr/>
-    </w:lvl>
-    <w:lvl w:ilvl="2">
-      <w:start w:val="1"/>
-      <w:numFmt w:val="bullet"/>
-      <w:lvlText w:val=""/>
-      <w:lvlJc w:val="left"/>
-      <w:pPr>
-        <w:ind w:left="0" w:firstLine="0"/>
-      </w:pPr>
-      <w:rPr/>
-    </w:lvl>
-    <w:lvl w:ilvl="3">
-      <w:start w:val="1"/>
-      <w:numFmt w:val="bullet"/>
-      <w:lvlText w:val=""/>
-      <w:lvlJc w:val="left"/>
-      <w:pPr>
-        <w:ind w:left="0" w:firstLine="0"/>
-      </w:pPr>
-      <w:rPr/>
-    </w:lvl>
-    <w:lvl w:ilvl="4">
-      <w:start w:val="1"/>
-      <w:numFmt w:val="bullet"/>
-      <w:lvlText w:val=""/>
-      <w:lvlJc w:val="left"/>
-      <w:pPr>
-        <w:ind w:left="0" w:firstLine="0"/>
-      </w:pPr>
-      <w:rPr/>
-    </w:lvl>
-    <w:lvl w:ilvl="5">
-      <w:start w:val="1"/>
-      <w:numFmt w:val="bullet"/>
-      <w:lvlText w:val=""/>
-      <w:lvlJc w:val="left"/>
-      <w:pPr>
-        <w:ind w:left="0" w:firstLine="0"/>
-      </w:pPr>
-      <w:rPr/>
-    </w:lvl>
-    <w:lvl w:ilvl="6">
-      <w:start w:val="1"/>
-      <w:numFmt w:val="bullet"/>
-      <w:lvlText w:val=""/>
-      <w:lvlJc w:val="left"/>
-      <w:pPr>
-        <w:ind w:left="0" w:firstLine="0"/>
-      </w:pPr>
-      <w:rPr/>
-    </w:lvl>
-    <w:lvl w:ilvl="7">
-      <w:start w:val="1"/>
-      <w:numFmt w:val="bullet"/>
-      <w:lvlText w:val=""/>
-      <w:lvlJc w:val="left"/>
-      <w:pPr>
-        <w:ind w:left="0" w:firstLine="0"/>
-      </w:pPr>
-      <w:rPr/>
-    </w:lvl>
-    <w:lvl w:ilvl="8">
-      <w:start w:val="1"/>
-      <w:numFmt w:val="bullet"/>
-      <w:lvlText w:val=""/>
-      <w:lvlJc w:val="left"/>
-      <w:pPr>
-        <w:ind w:left="0" w:firstLine="0"/>
-      </w:pPr>
-      <w:rPr/>
-    </w:lvl>
-  </w:abstractNum>
   <w:num w:numId="1">
     <w:abstractNumId w:val="1"/>
   </w:num>
   <w:num w:numId="2">
     <w:abstractNumId w:val="2"/>
-  </w:num>
-  <w:num w:numId="3">
-    <w:abstractNumId w:val="3"/>
   </w:num>
 </w:numbering>
 </file>
@@ -2030,7 +2220,7 @@
 
 <file path=customXML/item1.xml><?xml version="1.0" encoding="utf-8"?>
 <go:gDocsCustomXmlDataStorage xmlns:go="http://customooxmlschemas.google.com/" xmlns:r="http://schemas.openxmlformats.org/officeDocument/2006/relationships" uri="GoogleDocsCustomDataVersion1">
-  <go:docsCustomData xmlns:go="http://customooxmlschemas.google.com/" roundtripDataSignature="AMtx7mjBxvfEv/rvR+7qGg/E2MTcnj00/Q==">AMUW2mVj7CQP076IGShdEX3lcOaE92dyu+ULCzvYZyqjas1arejtQEHzIIrwem50nJI0a1gUNyjzYteQ4t0hZr9VFtVo1VGOBaPUfKg8bCnLMQqYm2yvjm0=</go:docsCustomData>
+  <go:docsCustomData xmlns:go="http://customooxmlschemas.google.com/" roundtripDataSignature="AMtx7mjBxvfEv/rvR+7qGg/E2MTcnj00/Q==">AMUW2mVHN9qRhnLMT/fsmb8+75KLVOHPgjVCYmCmraU9QviCFpoWVHHzMUoAgPmqbbG3xNiuCvnPjLi/mACyz+tbz+bycsiWQq+IoEdzk8s7IuwhhRIh5m0=</go:docsCustomData>
 </go:gDocsCustomXmlDataStorage>
 </file>
 

</xml_diff>